<commit_message>
Updated check point 3 document
</commit_message>
<xml_diff>
--- a/Docs/Team17Chkpt3.docx
+++ b/Docs/Team17Chkpt3.docx
@@ -98,6 +98,15 @@
           <w:u w:val="single"/>
         </w:rPr>
       </w:pPr>
+    </w:p>
+    <w:p>
+      <w:pPr>
+        <w:rPr>
+          <w:sz w:val="28"/>
+          <w:szCs w:val="28"/>
+          <w:u w:val="single"/>
+        </w:rPr>
+      </w:pPr>
       <w:r>
         <w:rPr>
           <w:sz w:val="28"/>
@@ -117,17 +126,322 @@
     </w:p>
     <w:p>
       <w:pPr>
-        <w:rPr>
-          <w:sz w:val="28"/>
-          <w:szCs w:val="28"/>
-          <w:u w:val="single"/>
-        </w:rPr>
-      </w:pPr>
+        <w:tabs>
+          <w:tab w:val="left" w:pos="8019"/>
+        </w:tabs>
+        <w:spacing w:line="240" w:lineRule="auto"/>
+        <w:rPr>
+          <w:sz w:val="28"/>
+          <w:szCs w:val="28"/>
+        </w:rPr>
+      </w:pPr>
+      <w:r>
+        <w:rPr>
+          <w:sz w:val="28"/>
+          <w:szCs w:val="28"/>
+        </w:rPr>
+        <w:t>We have each worked around 8 hours per week on this project. The responsibilities of each member were as follows:</w:t>
+      </w:r>
+    </w:p>
+    <w:p>
+      <w:pPr>
+        <w:tabs>
+          <w:tab w:val="left" w:pos="8019"/>
+        </w:tabs>
+        <w:spacing w:line="240" w:lineRule="auto"/>
+        <w:rPr>
+          <w:sz w:val="28"/>
+          <w:szCs w:val="28"/>
+        </w:rPr>
+      </w:pPr>
+      <w:r>
+        <w:rPr>
+          <w:sz w:val="28"/>
+          <w:szCs w:val="28"/>
+        </w:rPr>
+        <w:t xml:space="preserve">Tyler </w:t>
+      </w:r>
+      <w:proofErr w:type="spellStart"/>
+      <w:r>
+        <w:rPr>
+          <w:sz w:val="28"/>
+          <w:szCs w:val="28"/>
+        </w:rPr>
+        <w:t>Babin</w:t>
+      </w:r>
+      <w:proofErr w:type="spellEnd"/>
+      <w:r>
+        <w:rPr>
+          <w:sz w:val="28"/>
+          <w:szCs w:val="28"/>
+        </w:rPr>
+        <w:t xml:space="preserve">: </w:t>
+      </w:r>
+      <w:r>
+        <w:rPr>
+          <w:sz w:val="28"/>
+          <w:szCs w:val="28"/>
+        </w:rPr>
+        <w:t xml:space="preserve">Backend classes and GUI representations of the Cup (for players to draw </w:t>
+      </w:r>
+      <w:r>
+        <w:rPr>
+          <w:sz w:val="28"/>
+          <w:szCs w:val="28"/>
+        </w:rPr>
+        <w:t>from</w:t>
+      </w:r>
+      <w:r>
+        <w:rPr>
+          <w:sz w:val="28"/>
+          <w:szCs w:val="28"/>
+        </w:rPr>
+        <w:t>) and the Player Rack</w:t>
+      </w:r>
+      <w:r>
+        <w:rPr>
+          <w:sz w:val="28"/>
+          <w:szCs w:val="28"/>
+        </w:rPr>
+        <w:t>. Game Loop controller class.</w:t>
+      </w:r>
+      <w:r>
+        <w:rPr>
+          <w:sz w:val="28"/>
+          <w:szCs w:val="28"/>
+        </w:rPr>
+        <w:t xml:space="preserve"> </w:t>
+      </w:r>
       <w:bookmarkStart w:id="0" w:name="_GoBack"/>
       <w:bookmarkEnd w:id="0"/>
     </w:p>
     <w:p>
       <w:pPr>
+        <w:tabs>
+          <w:tab w:val="left" w:pos="8019"/>
+        </w:tabs>
+        <w:spacing w:line="240" w:lineRule="auto"/>
+        <w:rPr>
+          <w:sz w:val="28"/>
+          <w:szCs w:val="28"/>
+        </w:rPr>
+      </w:pPr>
+      <w:r>
+        <w:rPr>
+          <w:sz w:val="28"/>
+          <w:szCs w:val="28"/>
+        </w:rPr>
+        <w:t xml:space="preserve">Ryan </w:t>
+      </w:r>
+      <w:proofErr w:type="spellStart"/>
+      <w:r>
+        <w:rPr>
+          <w:sz w:val="28"/>
+          <w:szCs w:val="28"/>
+        </w:rPr>
+        <w:t>Botte</w:t>
+      </w:r>
+      <w:r>
+        <w:rPr>
+          <w:sz w:val="28"/>
+          <w:szCs w:val="28"/>
+        </w:rPr>
+        <w:t>m</w:t>
+      </w:r>
+      <w:r>
+        <w:rPr>
+          <w:sz w:val="28"/>
+          <w:szCs w:val="28"/>
+        </w:rPr>
+        <w:t>a</w:t>
+      </w:r>
+      <w:proofErr w:type="spellEnd"/>
+      <w:r>
+        <w:rPr>
+          <w:sz w:val="28"/>
+          <w:szCs w:val="28"/>
+        </w:rPr>
+        <w:t>:</w:t>
+      </w:r>
+      <w:r>
+        <w:rPr>
+          <w:sz w:val="28"/>
+          <w:szCs w:val="28"/>
+        </w:rPr>
+        <w:t xml:space="preserve"> </w:t>
+      </w:r>
+      <w:r>
+        <w:rPr>
+          <w:sz w:val="28"/>
+          <w:szCs w:val="28"/>
+        </w:rPr>
+        <w:t>Game Board GUI with animations and initial game setup.</w:t>
+      </w:r>
+      <w:r>
+        <w:rPr>
+          <w:sz w:val="28"/>
+          <w:szCs w:val="28"/>
+        </w:rPr>
+        <w:t xml:space="preserve"> </w:t>
+      </w:r>
+      <w:proofErr w:type="gramStart"/>
+      <w:r>
+        <w:rPr>
+          <w:sz w:val="28"/>
+          <w:szCs w:val="28"/>
+        </w:rPr>
+        <w:t>Java</w:t>
+      </w:r>
+      <w:r>
+        <w:rPr>
+          <w:sz w:val="28"/>
+          <w:szCs w:val="28"/>
+        </w:rPr>
+        <w:t xml:space="preserve"> classes for Terrain and Hex pieces.</w:t>
+      </w:r>
+      <w:proofErr w:type="gramEnd"/>
+      <w:r>
+        <w:rPr>
+          <w:sz w:val="28"/>
+          <w:szCs w:val="28"/>
+        </w:rPr>
+        <w:t xml:space="preserve"> </w:t>
+      </w:r>
+    </w:p>
+    <w:p>
+      <w:pPr>
+        <w:tabs>
+          <w:tab w:val="left" w:pos="8019"/>
+        </w:tabs>
+        <w:spacing w:line="240" w:lineRule="auto"/>
+        <w:rPr>
+          <w:sz w:val="28"/>
+          <w:szCs w:val="28"/>
+        </w:rPr>
+      </w:pPr>
+      <w:r>
+        <w:rPr>
+          <w:sz w:val="28"/>
+          <w:szCs w:val="28"/>
+        </w:rPr>
+        <w:t xml:space="preserve">Brandon Schurman: backend classes for Creatures, Special </w:t>
+      </w:r>
+      <w:r>
+        <w:rPr>
+          <w:sz w:val="28"/>
+          <w:szCs w:val="28"/>
+        </w:rPr>
+        <w:t>Characters, Forts</w:t>
+      </w:r>
+      <w:r>
+        <w:rPr>
+          <w:sz w:val="28"/>
+          <w:szCs w:val="28"/>
+        </w:rPr>
+        <w:t xml:space="preserve"> and Players. </w:t>
+      </w:r>
+      <w:proofErr w:type="gramStart"/>
+      <w:r>
+        <w:rPr>
+          <w:sz w:val="28"/>
+          <w:szCs w:val="28"/>
+        </w:rPr>
+        <w:t>Server, Database and Networking basics.</w:t>
+      </w:r>
+      <w:proofErr w:type="gramEnd"/>
+    </w:p>
+    <w:p>
+      <w:pPr>
+        <w:rPr>
+          <w:sz w:val="28"/>
+          <w:szCs w:val="28"/>
+          <w:u w:val="single"/>
+        </w:rPr>
+      </w:pPr>
+    </w:p>
+    <w:p>
+      <w:pPr>
+        <w:rPr>
+          <w:sz w:val="28"/>
+          <w:szCs w:val="28"/>
+          <w:u w:val="single"/>
+        </w:rPr>
+      </w:pPr>
+    </w:p>
+    <w:p>
+      <w:pPr>
+        <w:rPr>
+          <w:sz w:val="28"/>
+          <w:szCs w:val="28"/>
+          <w:u w:val="single"/>
+        </w:rPr>
+      </w:pPr>
+    </w:p>
+    <w:p>
+      <w:pPr>
+        <w:rPr>
+          <w:sz w:val="28"/>
+          <w:szCs w:val="28"/>
+          <w:u w:val="single"/>
+        </w:rPr>
+      </w:pPr>
+    </w:p>
+    <w:p>
+      <w:pPr>
+        <w:rPr>
+          <w:sz w:val="28"/>
+          <w:szCs w:val="28"/>
+          <w:u w:val="single"/>
+        </w:rPr>
+      </w:pPr>
+    </w:p>
+    <w:p>
+      <w:pPr>
+        <w:rPr>
+          <w:sz w:val="28"/>
+          <w:szCs w:val="28"/>
+          <w:u w:val="single"/>
+        </w:rPr>
+      </w:pPr>
+    </w:p>
+    <w:p>
+      <w:pPr>
+        <w:rPr>
+          <w:sz w:val="28"/>
+          <w:szCs w:val="28"/>
+          <w:u w:val="single"/>
+        </w:rPr>
+      </w:pPr>
+    </w:p>
+    <w:p>
+      <w:pPr>
+        <w:rPr>
+          <w:sz w:val="28"/>
+          <w:szCs w:val="28"/>
+          <w:u w:val="single"/>
+        </w:rPr>
+      </w:pPr>
+    </w:p>
+    <w:p>
+      <w:pPr>
+        <w:rPr>
+          <w:sz w:val="28"/>
+          <w:szCs w:val="28"/>
+          <w:u w:val="single"/>
+        </w:rPr>
+      </w:pPr>
+    </w:p>
+    <w:p>
+      <w:pPr>
+        <w:rPr>
+          <w:sz w:val="28"/>
+          <w:szCs w:val="28"/>
+          <w:u w:val="single"/>
+        </w:rPr>
+      </w:pPr>
+    </w:p>
+    <w:p>
+      <w:pPr>
         <w:rPr>
           <w:sz w:val="28"/>
           <w:szCs w:val="28"/>
@@ -153,6 +467,7 @@
       </w:pPr>
       <w:r>
         <w:rPr>
+          <w:noProof/>
           <w:sz w:val="28"/>
           <w:szCs w:val="28"/>
           <w:u w:val="single"/>

</xml_diff>

<commit_message>
incorporated UC descriptions in checkpoint 3 doc
</commit_message>
<xml_diff>
--- a/Docs/Team17Chkpt3.docx
+++ b/Docs/Team17Chkpt3.docx
@@ -212,8 +212,6 @@
         </w:rPr>
         <w:t xml:space="preserve"> </w:t>
       </w:r>
-      <w:bookmarkStart w:id="0" w:name="_GoBack"/>
-      <w:bookmarkEnd w:id="0"/>
     </w:p>
     <w:p>
       <w:pPr>
@@ -534,12 +532,196 @@
       </w:r>
     </w:p>
     <w:p>
-      <w:pPr>
-        <w:rPr>
-          <w:sz w:val="28"/>
-          <w:szCs w:val="28"/>
-        </w:rPr>
-      </w:pPr>
+      <w:r>
+        <w:t xml:space="preserve">Description: This use case describes when a new game of Kings </w:t>
+      </w:r>
+      <w:proofErr w:type="gramStart"/>
+      <w:r>
+        <w:t>'n</w:t>
+      </w:r>
+      <w:proofErr w:type="gramEnd"/>
+      <w:r>
+        <w:t xml:space="preserve"> Things is started.</w:t>
+      </w:r>
+    </w:p>
+    <w:p>
+      <w:r>
+        <w:t>Actors: Players, System</w:t>
+      </w:r>
+    </w:p>
+    <w:p>
+      <w:r>
+        <w:t>Pre-Condition: Game loaded successfully, players select name and initial order of turns</w:t>
+      </w:r>
+    </w:p>
+    <w:p>
+      <w:r>
+        <w:t>Main Sequence: 1. System creates playing board.</w:t>
+      </w:r>
+    </w:p>
+    <w:p>
+      <w:r>
+        <w:t xml:space="preserve">               2. 1-4 Players </w:t>
+      </w:r>
+      <w:bookmarkStart w:id="0" w:name="_GoBack"/>
+      <w:bookmarkEnd w:id="0"/>
+      <w:r>
+        <w:t>pick starting locations in order.</w:t>
+      </w:r>
+    </w:p>
+    <w:p>
+      <w:r>
+        <w:t xml:space="preserve">               3. 1-4 Players select their starting hexes.</w:t>
+      </w:r>
+    </w:p>
+    <w:p>
+      <w:r>
+        <w:t xml:space="preserve">               4. 1-4 Players take 10 gold, 1 tower, </w:t>
+      </w:r>
+      <w:proofErr w:type="gramStart"/>
+      <w:r>
+        <w:t>10</w:t>
+      </w:r>
+      <w:proofErr w:type="gramEnd"/>
+      <w:r>
+        <w:t xml:space="preserve"> things from the cup.</w:t>
+      </w:r>
+    </w:p>
+    <w:p>
+      <w:r>
+        <w:t xml:space="preserve">               5. 1-4 Players place things on board.</w:t>
+      </w:r>
+    </w:p>
+    <w:p>
+      <w:r>
+        <w:lastRenderedPageBreak/>
+        <w:t xml:space="preserve">               6. 1-4 Players play a turn according to their turn order.</w:t>
+      </w:r>
+    </w:p>
+    <w:p>
+      <w:r>
+        <w:t xml:space="preserve">               7. System determines if the game is over.</w:t>
+      </w:r>
+    </w:p>
+    <w:p>
+      <w:r>
+        <w:t>Post-Condition: A game has ended.</w:t>
+      </w:r>
+    </w:p>
+    <w:p>
+      <w:r>
+        <w:t>Resulting Event: Game ends.</w:t>
+      </w:r>
+    </w:p>
+    <w:p/>
+    <w:p>
+      <w:r>
+        <w:t>UC-02: Player Plays A Turn</w:t>
+      </w:r>
+    </w:p>
+    <w:p>
+      <w:r>
+        <w:t xml:space="preserve">Description: This use case describes the steps of a player playing a turn in Kings </w:t>
+      </w:r>
+      <w:proofErr w:type="gramStart"/>
+      <w:r>
+        <w:t>'n</w:t>
+      </w:r>
+      <w:proofErr w:type="gramEnd"/>
+      <w:r>
+        <w:t xml:space="preserve"> Things</w:t>
+      </w:r>
+    </w:p>
+    <w:p>
+      <w:r>
+        <w:t>Actors: Players</w:t>
+      </w:r>
+    </w:p>
+    <w:p>
+      <w:r>
+        <w:t>Pre-Condition: Previous turns have ended successfully and the game is not over.</w:t>
+      </w:r>
+    </w:p>
+    <w:p>
+      <w:r>
+        <w:t>Main Sequence: 1. Players Acquires Gold</w:t>
+      </w:r>
+    </w:p>
+    <w:p>
+      <w:r>
+        <w:t xml:space="preserve">                  a. System verifies that the player acquires correct amount based on the pieces they own.</w:t>
+      </w:r>
+    </w:p>
+    <w:p>
+      <w:r>
+        <w:t xml:space="preserve">               2. Players Recruits Things.</w:t>
+      </w:r>
+    </w:p>
+    <w:p>
+      <w:r>
+        <w:t xml:space="preserve">                  </w:t>
+      </w:r>
+      <w:proofErr w:type="spellStart"/>
+      <w:proofErr w:type="gramStart"/>
+      <w:r>
+        <w:t>a.System</w:t>
+      </w:r>
+      <w:proofErr w:type="spellEnd"/>
+      <w:proofErr w:type="gramEnd"/>
+      <w:r>
+        <w:t xml:space="preserve"> verifies that they are recruiting the correct amount.</w:t>
+      </w:r>
+    </w:p>
+    <w:p>
+      <w:r>
+        <w:t xml:space="preserve">               3. Players Moves Things around the board.</w:t>
+      </w:r>
+    </w:p>
+    <w:p>
+      <w:r>
+        <w:t xml:space="preserve">                  a. System verifies that the pieces are being moved correctly.</w:t>
+      </w:r>
+    </w:p>
+    <w:p>
+      <w:r>
+        <w:t xml:space="preserve">               4. Players Enters Combat.</w:t>
+      </w:r>
+    </w:p>
+    <w:p>
+      <w:r>
+        <w:t xml:space="preserve">                  a. System resolves combat between players and a </w:t>
+      </w:r>
+      <w:proofErr w:type="gramStart"/>
+      <w:r>
+        <w:t>hex which</w:t>
+      </w:r>
+      <w:proofErr w:type="gramEnd"/>
+      <w:r>
+        <w:t xml:space="preserve"> isn't controlled</w:t>
+      </w:r>
+    </w:p>
+    <w:p>
+      <w:r>
+        <w:t xml:space="preserve">               5. Player order changes.</w:t>
+      </w:r>
+    </w:p>
+    <w:p>
+      <w:r>
+        <w:t xml:space="preserve">Post-Condition: The Player Order Changes and a turn </w:t>
+      </w:r>
+      <w:proofErr w:type="gramStart"/>
+      <w:r>
+        <w:t>ends</w:t>
+      </w:r>
+      <w:proofErr w:type="gramEnd"/>
+      <w:r>
+        <w:t>.</w:t>
+      </w:r>
+    </w:p>
+    <w:p>
+      <w:r>
+        <w:t>Resulting Event: Player Turn Ends.</w:t>
+      </w:r>
     </w:p>
     <w:sectPr>
       <w:pgSz w:w="12240" w:h="15840"/>
@@ -714,7 +896,6 @@
   <w:style w:type="character" w:default="1" w:styleId="DefaultParagraphFont">
     <w:name w:val="Default Paragraph Font"/>
     <w:uiPriority w:val="1"/>
-    <w:semiHidden/>
     <w:unhideWhenUsed/>
   </w:style>
   <w:style w:type="table" w:default="1" w:styleId="TableNormal">
@@ -934,7 +1115,6 @@
   <w:style w:type="character" w:default="1" w:styleId="DefaultParagraphFont">
     <w:name w:val="Default Paragraph Font"/>
     <w:uiPriority w:val="1"/>
-    <w:semiHidden/>
     <w:unhideWhenUsed/>
   </w:style>
   <w:style w:type="table" w:default="1" w:styleId="TableNormal">

</xml_diff>